<commit_message>
Update HealthConcourse REST Getter APIs.docx
</commit_message>
<xml_diff>
--- a/VistA-REST-services/docs/HealthConcourse REST Getter APIs.docx
+++ b/VistA-REST-services/docs/HealthConcourse REST Getter APIs.docx
@@ -13,8 +13,6 @@
           <w:szCs w:val="22"/>
         </w:rPr>
       </w:pPr>
-      <w:bookmarkStart w:id="0" w:name="_GoBack"/>
-      <w:bookmarkEnd w:id="0"/>
     </w:p>
     <w:sdt>
       <w:sdtPr>
@@ -2621,11 +2619,11 @@
       <w:pPr>
         <w:pStyle w:val="Heading1"/>
       </w:pPr>
-      <w:bookmarkStart w:id="1" w:name="_Toc6609716"/>
+      <w:bookmarkStart w:id="0" w:name="_Toc6609716"/>
       <w:r>
         <w:t>Introduction</w:t>
       </w:r>
-      <w:bookmarkEnd w:id="1"/>
+      <w:bookmarkEnd w:id="0"/>
     </w:p>
     <w:p>
       <w:pPr>
@@ -2732,7 +2730,6 @@
         <w:t xml:space="preserve">General format – </w:t>
       </w:r>
       <w:proofErr w:type="spellStart"/>
-      <w:proofErr w:type="gramStart"/>
       <w:r>
         <w:rPr>
           <w:rFonts w:ascii="Arial" w:hAnsi="Arial" w:cs="Arial"/>
@@ -2743,7 +2740,6 @@
         <w:t>server:port</w:t>
       </w:r>
       <w:proofErr w:type="spellEnd"/>
-      <w:proofErr w:type="gramEnd"/>
       <w:r>
         <w:rPr>
           <w:rFonts w:ascii="Arial" w:hAnsi="Arial" w:cs="Arial"/>
@@ -3067,27 +3063,7 @@
           <w:sz w:val="22"/>
           <w:szCs w:val="22"/>
         </w:rPr>
-        <w:t>^</w:t>
-      </w:r>
-      <w:proofErr w:type="gramStart"/>
-      <w:r>
-        <w:rPr>
-          <w:rFonts w:ascii="Arial" w:hAnsi="Arial" w:cs="Arial"/>
-          <w:color w:val="000000" w:themeColor="text1"/>
-          <w:sz w:val="22"/>
-          <w:szCs w:val="22"/>
-        </w:rPr>
-        <w:t>RGNET(</w:t>
-      </w:r>
-      <w:proofErr w:type="gramEnd"/>
-      <w:r>
-        <w:rPr>
-          <w:rFonts w:ascii="Arial" w:hAnsi="Arial" w:cs="Arial"/>
-          <w:color w:val="000000" w:themeColor="text1"/>
-          <w:sz w:val="22"/>
-          <w:szCs w:val="22"/>
-        </w:rPr>
-        <w:t>996.52)</w:t>
+        <w:t>^RGNET(996.52)</w:t>
       </w:r>
     </w:p>
     <w:p>
@@ -3118,7 +3094,7 @@
       <w:pPr>
         <w:pStyle w:val="Heading1"/>
       </w:pPr>
-      <w:bookmarkStart w:id="2" w:name="_Toc6609717"/>
+      <w:bookmarkStart w:id="1" w:name="_Toc6609717"/>
       <w:r>
         <w:t>Get Condition/Problem for Patient by ICN</w:t>
       </w:r>
@@ -3126,7 +3102,7 @@
         <w:tab/>
         <w:t>DHPPATCONICN</w:t>
       </w:r>
-      <w:bookmarkEnd w:id="2"/>
+      <w:bookmarkEnd w:id="1"/>
     </w:p>
     <w:p>
       <w:pPr>
@@ -3427,47 +3403,43 @@
           <w:sz w:val="20"/>
           <w:szCs w:val="20"/>
         </w:rPr>
-        <w:t xml:space="preserve"> ^ </w:t>
-      </w:r>
-      <w:proofErr w:type="spellStart"/>
-      <w:r>
-        <w:rPr>
-          <w:rFonts w:ascii="Consolas" w:hAnsi="Consolas" w:cs="Courier New"/>
-          <w:color w:val="000000" w:themeColor="text1"/>
-          <w:sz w:val="20"/>
-          <w:szCs w:val="20"/>
-        </w:rPr>
-        <w:t>SnomedCode</w:t>
-      </w:r>
-      <w:proofErr w:type="spellEnd"/>
-      <w:r>
-        <w:rPr>
-          <w:rFonts w:ascii="Consolas" w:hAnsi="Consolas" w:cs="Courier New"/>
-          <w:color w:val="000000" w:themeColor="text1"/>
-          <w:sz w:val="20"/>
-          <w:szCs w:val="20"/>
-        </w:rPr>
-        <w:t xml:space="preserve"> ; </w:t>
-      </w:r>
-      <w:proofErr w:type="spellStart"/>
-      <w:r>
-        <w:rPr>
-          <w:rFonts w:ascii="Consolas" w:hAnsi="Consolas" w:cs="Courier New"/>
-          <w:color w:val="000000" w:themeColor="text1"/>
-          <w:sz w:val="20"/>
-          <w:szCs w:val="20"/>
-        </w:rPr>
-        <w:t>SnomedName</w:t>
-      </w:r>
-      <w:proofErr w:type="spellEnd"/>
-      <w:r>
-        <w:rPr>
-          <w:rFonts w:ascii="Consolas" w:hAnsi="Consolas" w:cs="Courier New"/>
-          <w:color w:val="000000" w:themeColor="text1"/>
-          <w:sz w:val="20"/>
-          <w:szCs w:val="20"/>
-        </w:rPr>
-        <w:t xml:space="preserve"> |</w:t>
+        <w:t xml:space="preserve"> ^ S</w:t>
+      </w:r>
+      <w:r>
+        <w:rPr>
+          <w:rFonts w:ascii="Consolas" w:hAnsi="Consolas" w:cs="Courier New"/>
+          <w:color w:val="000000" w:themeColor="text1"/>
+          <w:sz w:val="20"/>
+          <w:szCs w:val="20"/>
+        </w:rPr>
+        <w:t xml:space="preserve">NOMED CT </w:t>
+      </w:r>
+      <w:r>
+        <w:rPr>
+          <w:rFonts w:ascii="Consolas" w:hAnsi="Consolas" w:cs="Courier New"/>
+          <w:color w:val="000000" w:themeColor="text1"/>
+          <w:sz w:val="20"/>
+          <w:szCs w:val="20"/>
+        </w:rPr>
+        <w:t>Code ; S</w:t>
+      </w:r>
+      <w:r>
+        <w:rPr>
+          <w:rFonts w:ascii="Consolas" w:hAnsi="Consolas" w:cs="Courier New"/>
+          <w:color w:val="000000" w:themeColor="text1"/>
+          <w:sz w:val="20"/>
+          <w:szCs w:val="20"/>
+        </w:rPr>
+        <w:t xml:space="preserve">OMED CT </w:t>
+      </w:r>
+      <w:r>
+        <w:rPr>
+          <w:rFonts w:ascii="Consolas" w:hAnsi="Consolas" w:cs="Courier New"/>
+          <w:color w:val="000000" w:themeColor="text1"/>
+          <w:sz w:val="20"/>
+          <w:szCs w:val="20"/>
+        </w:rPr>
+        <w:t>Name |</w:t>
       </w:r>
       <w:r>
         <w:rPr>
@@ -3544,7 +3516,7 @@
       <w:pPr>
         <w:pStyle w:val="Heading1"/>
       </w:pPr>
-      <w:bookmarkStart w:id="3" w:name="_Toc6609718"/>
+      <w:bookmarkStart w:id="2" w:name="_Toc6609718"/>
       <w:r>
         <w:t>Get Encounters for Patient by ICN</w:t>
       </w:r>
@@ -3552,7 +3524,7 @@
         <w:tab/>
         <w:t>DHPPATENCICN</w:t>
       </w:r>
-      <w:bookmarkEnd w:id="3"/>
+      <w:bookmarkEnd w:id="2"/>
     </w:p>
     <w:p>
       <w:pPr>
@@ -3883,7 +3855,7 @@
       <w:pPr>
         <w:pStyle w:val="Heading1"/>
       </w:pPr>
-      <w:bookmarkStart w:id="4" w:name="_Toc6609719"/>
+      <w:bookmarkStart w:id="3" w:name="_Toc6609719"/>
       <w:r>
         <w:t xml:space="preserve">Get Patients </w:t>
       </w:r>
@@ -3903,7 +3875,7 @@
         <w:tab/>
         <w:t>DHPPATS4CON</w:t>
       </w:r>
-      <w:bookmarkEnd w:id="4"/>
+      <w:bookmarkEnd w:id="3"/>
     </w:p>
     <w:p>
       <w:pPr>
@@ -4083,7 +4055,7 @@
           <w:szCs w:val="20"/>
         </w:rPr>
         <w:br/>
-        <w:t> ; RETSTA - a delimited string that lists SNOMED CDT codes for active patient conditions</w:t>
+        <w:t> ; RETSTA - a delimited string that lists SNOMED CT codes for active patient conditions</w:t>
       </w:r>
       <w:r>
         <w:rPr>
@@ -4161,7 +4133,7 @@
       <w:pPr>
         <w:pStyle w:val="Heading1"/>
       </w:pPr>
-      <w:bookmarkStart w:id="5" w:name="_Toc6609720"/>
+      <w:bookmarkStart w:id="4" w:name="_Toc6609720"/>
       <w:r>
         <w:t>Get Vitals for Patient by ICN</w:t>
       </w:r>
@@ -4169,7 +4141,7 @@
         <w:tab/>
         <w:t>DHPPATVITICN</w:t>
       </w:r>
-      <w:bookmarkEnd w:id="5"/>
+      <w:bookmarkEnd w:id="4"/>
       <w:r>
         <w:t xml:space="preserve"> </w:t>
       </w:r>
@@ -4441,7 +4413,27 @@
           <w:sz w:val="20"/>
           <w:szCs w:val="20"/>
         </w:rPr>
-        <w:t xml:space="preserve"> description of </w:t>
+        <w:t xml:space="preserve"> </w:t>
+      </w:r>
+      <w:bookmarkStart w:id="5" w:name="_GoBack"/>
+      <w:r>
+        <w:rPr>
+          <w:rFonts w:ascii="Consolas" w:hAnsi="Consolas"/>
+          <w:color w:val="000000" w:themeColor="text1"/>
+          <w:sz w:val="20"/>
+          <w:szCs w:val="20"/>
+        </w:rPr>
+        <w:t>descr</w:t>
+      </w:r>
+      <w:bookmarkEnd w:id="5"/>
+      <w:r>
+        <w:rPr>
+          <w:rFonts w:ascii="Consolas" w:hAnsi="Consolas"/>
+          <w:color w:val="000000" w:themeColor="text1"/>
+          <w:sz w:val="20"/>
+          <w:szCs w:val="20"/>
+        </w:rPr>
+        <w:t xml:space="preserve">iption of </w:t>
       </w:r>
       <w:proofErr w:type="spellStart"/>
       <w:r>
@@ -4924,27 +4916,7 @@
           <w:sz w:val="20"/>
           <w:szCs w:val="20"/>
         </w:rPr>
-        <w:t xml:space="preserve">. Description | Series </w:t>
-      </w:r>
-      <w:proofErr w:type="gramStart"/>
-      <w:r>
-        <w:rPr>
-          <w:rFonts w:ascii="Consolas" w:hAnsi="Consolas"/>
-          <w:color w:val="000000" w:themeColor="text1"/>
-          <w:sz w:val="20"/>
-          <w:szCs w:val="20"/>
-        </w:rPr>
-        <w:t>Indicator ;</w:t>
-      </w:r>
-      <w:proofErr w:type="gramEnd"/>
-      <w:r>
-        <w:rPr>
-          <w:rFonts w:ascii="Consolas" w:hAnsi="Consolas"/>
-          <w:color w:val="000000" w:themeColor="text1"/>
-          <w:sz w:val="20"/>
-          <w:szCs w:val="20"/>
-        </w:rPr>
-        <w:t xml:space="preserve"> Description |</w:t>
+        <w:t>. Description | Series Indicator ; Description |</w:t>
       </w:r>
       <w:r>
         <w:rPr>
@@ -4974,27 +4946,7 @@
           <w:sz w:val="20"/>
           <w:szCs w:val="20"/>
         </w:rPr>
-        <w:t xml:space="preserve">. Given Date | Loc. of Enc. | Reaction </w:t>
-      </w:r>
-      <w:proofErr w:type="gramStart"/>
-      <w:r>
-        <w:rPr>
-          <w:rFonts w:ascii="Consolas" w:hAnsi="Consolas"/>
-          <w:color w:val="000000" w:themeColor="text1"/>
-          <w:sz w:val="20"/>
-          <w:szCs w:val="20"/>
-        </w:rPr>
-        <w:t>Indicator ;</w:t>
-      </w:r>
-      <w:proofErr w:type="gramEnd"/>
-      <w:r>
-        <w:rPr>
-          <w:rFonts w:ascii="Consolas" w:hAnsi="Consolas"/>
-          <w:color w:val="000000" w:themeColor="text1"/>
-          <w:sz w:val="20"/>
-          <w:szCs w:val="20"/>
-        </w:rPr>
-        <w:t xml:space="preserve"> Description | </w:t>
+        <w:t xml:space="preserve">. Given Date | Loc. of Enc. | Reaction Indicator ; Description | </w:t>
       </w:r>
       <w:proofErr w:type="spellStart"/>
       <w:r>
@@ -5320,7 +5272,7 @@
           <w:szCs w:val="20"/>
         </w:rPr>
         <w:br/>
-        <w:t> ; RETSTA - a delimited string that lists SNOMED CDT codes for the patient procedures</w:t>
+        <w:t> ; RETSTA - a delimited string that lists SNOMED CT codes for the patient procedures</w:t>
       </w:r>
       <w:r>
         <w:rPr>
@@ -5340,7 +5292,25 @@
           <w:sz w:val="20"/>
           <w:szCs w:val="20"/>
         </w:rPr>
-        <w:t>code|descrption|CPT</w:t>
+        <w:t>code|descr</w:t>
+      </w:r>
+      <w:r>
+        <w:rPr>
+          <w:rFonts w:ascii="Consolas" w:hAnsi="Consolas" w:cs="Courier New"/>
+          <w:color w:val="000000" w:themeColor="text1"/>
+          <w:sz w:val="20"/>
+          <w:szCs w:val="20"/>
+        </w:rPr>
+        <w:t>i</w:t>
+      </w:r>
+      <w:r>
+        <w:rPr>
+          <w:rFonts w:ascii="Consolas" w:hAnsi="Consolas" w:cs="Courier New"/>
+          <w:color w:val="000000" w:themeColor="text1"/>
+          <w:sz w:val="20"/>
+          <w:szCs w:val="20"/>
+        </w:rPr>
+        <w:t>ption|CPT</w:t>
       </w:r>
       <w:proofErr w:type="spellEnd"/>
       <w:r>
@@ -5577,7 +5547,27 @@
           <w:szCs w:val="20"/>
         </w:rPr>
         <w:br/>
-        <w:t> ; ICN - unique patient identifier across all VistA systems</w:t>
+        <w:t xml:space="preserve"> ; ICN - unique patient identifier across all </w:t>
+      </w:r>
+      <w:proofErr w:type="spellStart"/>
+      <w:r>
+        <w:rPr>
+          <w:rFonts w:ascii="Consolas" w:hAnsi="Consolas"/>
+          <w:color w:val="000000" w:themeColor="text1"/>
+          <w:sz w:val="20"/>
+          <w:szCs w:val="20"/>
+        </w:rPr>
+        <w:t>VistA</w:t>
+      </w:r>
+      <w:proofErr w:type="spellEnd"/>
+      <w:r>
+        <w:rPr>
+          <w:rFonts w:ascii="Consolas" w:hAnsi="Consolas"/>
+          <w:color w:val="000000" w:themeColor="text1"/>
+          <w:sz w:val="20"/>
+          <w:szCs w:val="20"/>
+        </w:rPr>
+        <w:t xml:space="preserve"> systems</w:t>
       </w:r>
       <w:r>
         <w:rPr>
@@ -5767,27 +5757,7 @@
           <w:sz w:val="20"/>
           <w:szCs w:val="20"/>
         </w:rPr>
-        <w:t xml:space="preserve"> </w:t>
-      </w:r>
-      <w:proofErr w:type="spellStart"/>
-      <w:r>
-        <w:rPr>
-          <w:rFonts w:ascii="Consolas" w:hAnsi="Consolas"/>
-          <w:color w:val="000000" w:themeColor="text1"/>
-          <w:sz w:val="20"/>
-          <w:szCs w:val="20"/>
-        </w:rPr>
-        <w:t>desc</w:t>
-      </w:r>
-      <w:proofErr w:type="spellEnd"/>
-      <w:r>
-        <w:rPr>
-          <w:rFonts w:ascii="Consolas" w:hAnsi="Consolas"/>
-          <w:color w:val="000000" w:themeColor="text1"/>
-          <w:sz w:val="20"/>
-          <w:szCs w:val="20"/>
-        </w:rPr>
-        <w:t>^...</w:t>
+        <w:t xml:space="preserve"> desc^...</w:t>
       </w:r>
       <w:r>
         <w:rPr>
@@ -6744,6 +6714,15 @@
           <w:sz w:val="20"/>
           <w:szCs w:val="20"/>
         </w:rPr>
+        <w:t xml:space="preserve"> CT</w:t>
+      </w:r>
+      <w:r>
+        <w:rPr>
+          <w:rFonts w:ascii="Consolas" w:hAnsi="Consolas"/>
+          <w:color w:val="000000" w:themeColor="text1"/>
+          <w:sz w:val="20"/>
+          <w:szCs w:val="20"/>
+        </w:rPr>
         <w:t xml:space="preserve"> </w:t>
       </w:r>
       <w:proofErr w:type="spellStart"/>
@@ -9807,7 +9786,7 @@
           <w:szCs w:val="20"/>
         </w:rPr>
         <w:lastRenderedPageBreak/>
-        <w:t> ; RETSTA - a delimited string that lists LOINC and SNOMED CDT codes for the patient Observations</w:t>
+        <w:t> ; RETSTA - a delimited string that lists LOINC and SNOMED CT codes for the patient Observations</w:t>
       </w:r>
       <w:r>
         <w:rPr>
@@ -9847,7 +9826,25 @@
           <w:sz w:val="20"/>
           <w:szCs w:val="20"/>
         </w:rPr>
-        <w:t>code|descrption|Instrument</w:t>
+        <w:t>code|descr</w:t>
+      </w:r>
+      <w:r>
+        <w:rPr>
+          <w:rFonts w:ascii="Consolas" w:hAnsi="Consolas" w:cs="Courier New"/>
+          <w:color w:val="000000" w:themeColor="text1"/>
+          <w:sz w:val="20"/>
+          <w:szCs w:val="20"/>
+        </w:rPr>
+        <w:t>i</w:t>
+      </w:r>
+      <w:r>
+        <w:rPr>
+          <w:rFonts w:ascii="Consolas" w:hAnsi="Consolas" w:cs="Courier New"/>
+          <w:color w:val="000000" w:themeColor="text1"/>
+          <w:sz w:val="20"/>
+          <w:szCs w:val="20"/>
+        </w:rPr>
+        <w:t>ption|Instrument</w:t>
       </w:r>
       <w:proofErr w:type="spellEnd"/>
       <w:r>
@@ -10289,27 +10286,7 @@
           <w:szCs w:val="20"/>
         </w:rPr>
         <w:br/>
-        <w:t xml:space="preserve"> ; or patient </w:t>
-      </w:r>
-      <w:proofErr w:type="spellStart"/>
-      <w:r>
-        <w:rPr>
-          <w:rFonts w:ascii="Consolas" w:hAnsi="Consolas" w:cs="Courier New"/>
-          <w:color w:val="000000" w:themeColor="text1"/>
-          <w:sz w:val="20"/>
-          <w:szCs w:val="20"/>
-        </w:rPr>
-        <w:t>chem</w:t>
-      </w:r>
-      <w:proofErr w:type="spellEnd"/>
-      <w:r>
-        <w:rPr>
-          <w:rFonts w:ascii="Consolas" w:hAnsi="Consolas" w:cs="Courier New"/>
-          <w:color w:val="000000" w:themeColor="text1"/>
-          <w:sz w:val="20"/>
-          <w:szCs w:val="20"/>
-        </w:rPr>
-        <w:t xml:space="preserve"> labs in JSON format</w:t>
+        <w:t> ; or patient chem labs in JSON format</w:t>
       </w:r>
       <w:r>
         <w:rPr>
@@ -10486,27 +10463,7 @@
           <w:szCs w:val="20"/>
         </w:rPr>
         <w:br/>
-        <w:t xml:space="preserve"> ; Return patient </w:t>
-      </w:r>
-      <w:proofErr w:type="spellStart"/>
-      <w:r>
-        <w:rPr>
-          <w:rFonts w:ascii="Consolas" w:hAnsi="Consolas"/>
-          <w:color w:val="000000" w:themeColor="text1"/>
-          <w:sz w:val="20"/>
-          <w:szCs w:val="20"/>
-        </w:rPr>
-        <w:t>enc</w:t>
-      </w:r>
-      <w:proofErr w:type="spellEnd"/>
-      <w:r>
-        <w:rPr>
-          <w:rFonts w:ascii="Consolas" w:hAnsi="Consolas"/>
-          <w:color w:val="000000" w:themeColor="text1"/>
-          <w:sz w:val="20"/>
-          <w:szCs w:val="20"/>
-        </w:rPr>
-        <w:t xml:space="preserve"> providers for a given patient ICN</w:t>
+        <w:t> ; Return patient enc providers for a given patient ICN</w:t>
       </w:r>
       <w:r>
         <w:rPr>
@@ -10727,27 +10684,7 @@
           <w:szCs w:val="20"/>
         </w:rPr>
         <w:br/>
-        <w:t xml:space="preserve"> ; or patient </w:t>
-      </w:r>
-      <w:proofErr w:type="spellStart"/>
-      <w:r>
-        <w:rPr>
-          <w:rFonts w:ascii="Consolas" w:hAnsi="Consolas"/>
-          <w:color w:val="000000" w:themeColor="text1"/>
-          <w:sz w:val="20"/>
-          <w:szCs w:val="20"/>
-        </w:rPr>
-        <w:t>enc</w:t>
-      </w:r>
-      <w:proofErr w:type="spellEnd"/>
-      <w:r>
-        <w:rPr>
-          <w:rFonts w:ascii="Consolas" w:hAnsi="Consolas"/>
-          <w:color w:val="000000" w:themeColor="text1"/>
-          <w:sz w:val="20"/>
-          <w:szCs w:val="20"/>
-        </w:rPr>
-        <w:t xml:space="preserve"> providers in JSON format</w:t>
+        <w:t> ; or patient enc providers in JSON format</w:t>
       </w:r>
       <w:r>
         <w:rPr>
@@ -11024,7 +10961,7 @@
           <w:szCs w:val="20"/>
         </w:rPr>
         <w:br/>
-        <w:t> ; RETSTA - a delimited string that lists SNOMED CDT codes for the patient allergies</w:t>
+        <w:t> ; RETSTA - a delimited string that lists SNOMED CT codes for the patient allergies</w:t>
       </w:r>
       <w:r>
         <w:rPr>
@@ -11054,6 +10991,26 @@
           <w:sz w:val="20"/>
           <w:szCs w:val="20"/>
         </w:rPr>
+        <w:t xml:space="preserve"> dt/</w:t>
+      </w:r>
+      <w:proofErr w:type="spellStart"/>
+      <w:r>
+        <w:rPr>
+          <w:rFonts w:ascii="Consolas" w:hAnsi="Consolas"/>
+          <w:color w:val="000000" w:themeColor="text1"/>
+          <w:sz w:val="20"/>
+          <w:szCs w:val="20"/>
+        </w:rPr>
+        <w:t>tm|type|verified</w:t>
+      </w:r>
+      <w:proofErr w:type="spellEnd"/>
+      <w:r>
+        <w:rPr>
+          <w:rFonts w:ascii="Consolas" w:hAnsi="Consolas"/>
+          <w:color w:val="000000" w:themeColor="text1"/>
+          <w:sz w:val="20"/>
+          <w:szCs w:val="20"/>
+        </w:rPr>
         <w:t xml:space="preserve"> </w:t>
       </w:r>
       <w:proofErr w:type="spellStart"/>
@@ -11064,7 +11021,7 @@
           <w:sz w:val="20"/>
           <w:szCs w:val="20"/>
         </w:rPr>
-        <w:t>dt</w:t>
+        <w:t>flag|resource</w:t>
       </w:r>
       <w:proofErr w:type="spellEnd"/>
       <w:r>
@@ -11074,7 +11031,7 @@
           <w:sz w:val="20"/>
           <w:szCs w:val="20"/>
         </w:rPr>
-        <w:t>/</w:t>
+        <w:t xml:space="preserve"> </w:t>
       </w:r>
       <w:proofErr w:type="spellStart"/>
       <w:r>
@@ -11084,7 +11041,7 @@
           <w:sz w:val="20"/>
           <w:szCs w:val="20"/>
         </w:rPr>
-        <w:t>tm|type|verified</w:t>
+        <w:t>id~reaction:sct</w:t>
       </w:r>
       <w:proofErr w:type="spellEnd"/>
       <w:r>
@@ -11104,7 +11061,7 @@
           <w:sz w:val="20"/>
           <w:szCs w:val="20"/>
         </w:rPr>
-        <w:t>flag|resource</w:t>
+        <w:t>code:severity</w:t>
       </w:r>
       <w:proofErr w:type="spellEnd"/>
       <w:r>
@@ -11114,7 +11071,17 @@
           <w:sz w:val="20"/>
           <w:szCs w:val="20"/>
         </w:rPr>
-        <w:t xml:space="preserve"> </w:t>
+        <w:t>^...</w:t>
+      </w:r>
+      <w:r>
+        <w:rPr>
+          <w:rFonts w:ascii="Consolas" w:hAnsi="Consolas"/>
+          <w:color w:val="000000" w:themeColor="text1"/>
+          <w:sz w:val="20"/>
+          <w:szCs w:val="20"/>
+        </w:rPr>
+        <w:br/>
+        <w:t xml:space="preserve"> ; or if no reaction: </w:t>
       </w:r>
       <w:proofErr w:type="spellStart"/>
       <w:r>
@@ -11124,7 +11091,7 @@
           <w:sz w:val="20"/>
           <w:szCs w:val="20"/>
         </w:rPr>
-        <w:t>id~reaction:sct</w:t>
+        <w:t>ICN^allergen|SCT:code|origination</w:t>
       </w:r>
       <w:proofErr w:type="spellEnd"/>
       <w:r>
@@ -11134,77 +11101,7 @@
           <w:sz w:val="20"/>
           <w:szCs w:val="20"/>
         </w:rPr>
-        <w:t xml:space="preserve"> </w:t>
-      </w:r>
-      <w:proofErr w:type="spellStart"/>
-      <w:r>
-        <w:rPr>
-          <w:rFonts w:ascii="Consolas" w:hAnsi="Consolas"/>
-          <w:color w:val="000000" w:themeColor="text1"/>
-          <w:sz w:val="20"/>
-          <w:szCs w:val="20"/>
-        </w:rPr>
-        <w:t>code:severity</w:t>
-      </w:r>
-      <w:proofErr w:type="spellEnd"/>
-      <w:r>
-        <w:rPr>
-          <w:rFonts w:ascii="Consolas" w:hAnsi="Consolas"/>
-          <w:color w:val="000000" w:themeColor="text1"/>
-          <w:sz w:val="20"/>
-          <w:szCs w:val="20"/>
-        </w:rPr>
-        <w:t>^...</w:t>
-      </w:r>
-      <w:r>
-        <w:rPr>
-          <w:rFonts w:ascii="Consolas" w:hAnsi="Consolas"/>
-          <w:color w:val="000000" w:themeColor="text1"/>
-          <w:sz w:val="20"/>
-          <w:szCs w:val="20"/>
-        </w:rPr>
-        <w:br/>
-        <w:t xml:space="preserve"> ; or if no reaction: </w:t>
-      </w:r>
-      <w:proofErr w:type="spellStart"/>
-      <w:r>
-        <w:rPr>
-          <w:rFonts w:ascii="Consolas" w:hAnsi="Consolas"/>
-          <w:color w:val="000000" w:themeColor="text1"/>
-          <w:sz w:val="20"/>
-          <w:szCs w:val="20"/>
-        </w:rPr>
-        <w:t>ICN^allergen|SCT:code|origination</w:t>
-      </w:r>
-      <w:proofErr w:type="spellEnd"/>
-      <w:r>
-        <w:rPr>
-          <w:rFonts w:ascii="Consolas" w:hAnsi="Consolas"/>
-          <w:color w:val="000000" w:themeColor="text1"/>
-          <w:sz w:val="20"/>
-          <w:szCs w:val="20"/>
-        </w:rPr>
-        <w:t xml:space="preserve"> </w:t>
-      </w:r>
-      <w:proofErr w:type="spellStart"/>
-      <w:r>
-        <w:rPr>
-          <w:rFonts w:ascii="Consolas" w:hAnsi="Consolas"/>
-          <w:color w:val="000000" w:themeColor="text1"/>
-          <w:sz w:val="20"/>
-          <w:szCs w:val="20"/>
-        </w:rPr>
-        <w:t>dt</w:t>
-      </w:r>
-      <w:proofErr w:type="spellEnd"/>
-      <w:r>
-        <w:rPr>
-          <w:rFonts w:ascii="Consolas" w:hAnsi="Consolas"/>
-          <w:color w:val="000000" w:themeColor="text1"/>
-          <w:sz w:val="20"/>
-          <w:szCs w:val="20"/>
-        </w:rPr>
-        <w:t>/</w:t>
+        <w:t xml:space="preserve"> dt/</w:t>
       </w:r>
       <w:proofErr w:type="spellStart"/>
       <w:r>
@@ -13767,7 +13664,103 @@
           <w:szCs w:val="20"/>
         </w:rPr>
         <w:br/>
-        <w:t xml:space="preserve"> ; DHPMAP - map </w:t>
+        <w:t> ; DHPMAP - map identifier e.g. sct2icd, or rxn2ndf</w:t>
+      </w:r>
+      <w:r>
+        <w:rPr>
+          <w:rFonts w:ascii="Consolas" w:hAnsi="Consolas" w:cs="Courier New"/>
+          <w:color w:val="000000" w:themeColor="text1"/>
+          <w:sz w:val="20"/>
+          <w:szCs w:val="20"/>
+        </w:rPr>
+        <w:br/>
+        <w:t> ; DHPCODE - source code to be mapped</w:t>
+      </w:r>
+      <w:r>
+        <w:rPr>
+          <w:rFonts w:ascii="Consolas" w:hAnsi="Consolas" w:cs="Courier New"/>
+          <w:color w:val="000000" w:themeColor="text1"/>
+          <w:sz w:val="20"/>
+          <w:szCs w:val="20"/>
+        </w:rPr>
+        <w:br/>
+        <w:t> ; DHPDIR - direction of mapping</w:t>
+      </w:r>
+      <w:r>
+        <w:rPr>
+          <w:rFonts w:ascii="Consolas" w:hAnsi="Consolas" w:cs="Courier New"/>
+          <w:color w:val="000000" w:themeColor="text1"/>
+          <w:sz w:val="20"/>
+          <w:szCs w:val="20"/>
+        </w:rPr>
+        <w:br/>
+        <w:t> ; D for direct (default)</w:t>
+      </w:r>
+      <w:r>
+        <w:rPr>
+          <w:rFonts w:ascii="Consolas" w:hAnsi="Consolas" w:cs="Courier New"/>
+          <w:color w:val="000000" w:themeColor="text1"/>
+          <w:sz w:val="20"/>
+          <w:szCs w:val="20"/>
+        </w:rPr>
+        <w:br/>
+        <w:t> ; I for inverse</w:t>
+      </w:r>
+      <w:r>
+        <w:rPr>
+          <w:rFonts w:ascii="Consolas" w:hAnsi="Consolas" w:cs="Courier New"/>
+          <w:color w:val="000000" w:themeColor="text1"/>
+          <w:sz w:val="20"/>
+          <w:szCs w:val="20"/>
+        </w:rPr>
+        <w:br/>
+        <w:t> ; DHPIOE - use internal or ex</w:t>
+      </w:r>
+      <w:r>
+        <w:rPr>
+          <w:rFonts w:ascii="Consolas" w:hAnsi="Consolas" w:cs="Courier New"/>
+          <w:color w:val="000000" w:themeColor="text1"/>
+          <w:sz w:val="20"/>
+          <w:szCs w:val="20"/>
+        </w:rPr>
+        <w:t>t</w:t>
+      </w:r>
+      <w:r>
+        <w:rPr>
+          <w:rFonts w:ascii="Consolas" w:hAnsi="Consolas" w:cs="Courier New"/>
+          <w:color w:val="000000" w:themeColor="text1"/>
+          <w:sz w:val="20"/>
+          <w:szCs w:val="20"/>
+        </w:rPr>
+        <w:t>ernal mappings</w:t>
+      </w:r>
+      <w:r>
+        <w:rPr>
+          <w:rFonts w:ascii="Consolas" w:hAnsi="Consolas" w:cs="Courier New"/>
+          <w:color w:val="000000" w:themeColor="text1"/>
+          <w:sz w:val="20"/>
+          <w:szCs w:val="20"/>
+        </w:rPr>
+        <w:br/>
+        <w:t> ; I for in</w:t>
+      </w:r>
+      <w:r>
+        <w:rPr>
+          <w:rFonts w:ascii="Consolas" w:hAnsi="Consolas" w:cs="Courier New"/>
+          <w:color w:val="000000" w:themeColor="text1"/>
+          <w:sz w:val="20"/>
+          <w:szCs w:val="20"/>
+        </w:rPr>
+        <w:t>t</w:t>
+      </w:r>
+      <w:r>
+        <w:rPr>
+          <w:rFonts w:ascii="Consolas" w:hAnsi="Consolas" w:cs="Courier New"/>
+          <w:color w:val="000000" w:themeColor="text1"/>
+          <w:sz w:val="20"/>
+          <w:szCs w:val="20"/>
+        </w:rPr>
+        <w:t xml:space="preserve">ernal SYN </w:t>
       </w:r>
       <w:proofErr w:type="spellStart"/>
       <w:r>
@@ -13777,7 +13770,7 @@
           <w:sz w:val="20"/>
           <w:szCs w:val="20"/>
         </w:rPr>
-        <w:t>indentifier</w:t>
+        <w:t>VistA</w:t>
       </w:r>
       <w:proofErr w:type="spellEnd"/>
       <w:r>
@@ -13787,85 +13780,17 @@
           <w:sz w:val="20"/>
           <w:szCs w:val="20"/>
         </w:rPr>
-        <w:t xml:space="preserve"> e.g. sct2icd, or rxn2ndf</w:t>
-      </w:r>
-      <w:r>
-        <w:rPr>
-          <w:rFonts w:ascii="Consolas" w:hAnsi="Consolas" w:cs="Courier New"/>
-          <w:color w:val="000000" w:themeColor="text1"/>
-          <w:sz w:val="20"/>
-          <w:szCs w:val="20"/>
-        </w:rPr>
-        <w:br/>
-        <w:t> ; DHPCODE - source code to be mapped</w:t>
-      </w:r>
-      <w:r>
-        <w:rPr>
-          <w:rFonts w:ascii="Consolas" w:hAnsi="Consolas" w:cs="Courier New"/>
-          <w:color w:val="000000" w:themeColor="text1"/>
-          <w:sz w:val="20"/>
-          <w:szCs w:val="20"/>
-        </w:rPr>
-        <w:br/>
-        <w:t> ; DHPDIR - direction of mapping</w:t>
-      </w:r>
-      <w:r>
-        <w:rPr>
-          <w:rFonts w:ascii="Consolas" w:hAnsi="Consolas" w:cs="Courier New"/>
-          <w:color w:val="000000" w:themeColor="text1"/>
-          <w:sz w:val="20"/>
-          <w:szCs w:val="20"/>
-        </w:rPr>
-        <w:br/>
-        <w:t> ; D for direct (default)</w:t>
-      </w:r>
-      <w:r>
-        <w:rPr>
-          <w:rFonts w:ascii="Consolas" w:hAnsi="Consolas" w:cs="Courier New"/>
-          <w:color w:val="000000" w:themeColor="text1"/>
-          <w:sz w:val="20"/>
-          <w:szCs w:val="20"/>
-        </w:rPr>
-        <w:br/>
-        <w:t> ; I for inverse</w:t>
-      </w:r>
-      <w:r>
-        <w:rPr>
-          <w:rFonts w:ascii="Consolas" w:hAnsi="Consolas" w:cs="Courier New"/>
-          <w:color w:val="000000" w:themeColor="text1"/>
-          <w:sz w:val="20"/>
-          <w:szCs w:val="20"/>
-        </w:rPr>
-        <w:br/>
-        <w:t> ; DHPIOE - use internal or ex</w:t>
-      </w:r>
-      <w:r>
-        <w:rPr>
-          <w:rFonts w:ascii="Consolas" w:hAnsi="Consolas" w:cs="Courier New"/>
-          <w:color w:val="000000" w:themeColor="text1"/>
-          <w:sz w:val="20"/>
-          <w:szCs w:val="20"/>
-        </w:rPr>
-        <w:t>t</w:t>
-      </w:r>
-      <w:r>
-        <w:rPr>
-          <w:rFonts w:ascii="Consolas" w:hAnsi="Consolas" w:cs="Courier New"/>
-          <w:color w:val="000000" w:themeColor="text1"/>
-          <w:sz w:val="20"/>
-          <w:szCs w:val="20"/>
-        </w:rPr>
-        <w:t>ernal mappings</w:t>
-      </w:r>
-      <w:r>
-        <w:rPr>
-          <w:rFonts w:ascii="Consolas" w:hAnsi="Consolas" w:cs="Courier New"/>
-          <w:color w:val="000000" w:themeColor="text1"/>
-          <w:sz w:val="20"/>
-          <w:szCs w:val="20"/>
-        </w:rPr>
-        <w:br/>
-        <w:t xml:space="preserve"> ; I for </w:t>
+        <w:t xml:space="preserve"> (default)</w:t>
+      </w:r>
+      <w:r>
+        <w:rPr>
+          <w:rFonts w:ascii="Consolas" w:hAnsi="Consolas" w:cs="Courier New"/>
+          <w:color w:val="000000" w:themeColor="text1"/>
+          <w:sz w:val="20"/>
+          <w:szCs w:val="20"/>
+        </w:rPr>
+        <w:br/>
+        <w:t xml:space="preserve"> ; H for external </w:t>
       </w:r>
       <w:proofErr w:type="spellStart"/>
       <w:r>
@@ -13875,28 +13800,9 @@
           <w:sz w:val="20"/>
           <w:szCs w:val="20"/>
         </w:rPr>
-        <w:t>inernal</w:t>
+        <w:t>HealthConcourse</w:t>
       </w:r>
       <w:proofErr w:type="spellEnd"/>
-      <w:r>
-        <w:rPr>
-          <w:rFonts w:ascii="Consolas" w:hAnsi="Consolas" w:cs="Courier New"/>
-          <w:color w:val="000000" w:themeColor="text1"/>
-          <w:sz w:val="20"/>
-          <w:szCs w:val="20"/>
-        </w:rPr>
-        <w:t xml:space="preserve"> SYN VistA (default)</w:t>
-      </w:r>
-      <w:r>
-        <w:rPr>
-          <w:rFonts w:ascii="Consolas" w:hAnsi="Consolas" w:cs="Courier New"/>
-          <w:color w:val="000000" w:themeColor="text1"/>
-          <w:sz w:val="20"/>
-          <w:szCs w:val="20"/>
-        </w:rPr>
-        <w:br/>
-        <w:t> ; H for external Health Concourse</w:t>
-      </w:r>
       <w:r>
         <w:rPr>
           <w:rFonts w:ascii="Consolas" w:hAnsi="Consolas" w:cs="Courier New"/>
@@ -14164,27 +14070,7 @@
           <w:sz w:val="20"/>
           <w:szCs w:val="20"/>
         </w:rPr>
-        <w:t>GETREC(</w:t>
-      </w:r>
-      <w:proofErr w:type="gramStart"/>
-      <w:r>
-        <w:rPr>
-          <w:rFonts w:ascii="Consolas" w:hAnsi="Consolas"/>
-          <w:color w:val="000000" w:themeColor="text1"/>
-          <w:sz w:val="20"/>
-          <w:szCs w:val="20"/>
-        </w:rPr>
-        <w:t>RETSTR,RESID</w:t>
-      </w:r>
-      <w:proofErr w:type="gramEnd"/>
-      <w:r>
-        <w:rPr>
-          <w:rFonts w:ascii="Consolas" w:hAnsi="Consolas"/>
-          <w:color w:val="000000" w:themeColor="text1"/>
-          <w:sz w:val="20"/>
-          <w:szCs w:val="20"/>
-        </w:rPr>
-        <w:t>) ; Get VistA record for Resource ID</w:t>
+        <w:t>GETREC(RETSTR,RESID) ; Get VistA record for Resource ID</w:t>
       </w:r>
       <w:r>
         <w:rPr>
@@ -15599,7 +15485,7 @@
 </file>
 
 <file path=customXml/itemProps1.xml><?xml version="1.0" encoding="utf-8"?>
-<ds:datastoreItem xmlns:ds="http://schemas.openxmlformats.org/officeDocument/2006/customXml" ds:itemID="{8273E41D-E5E3-4AAC-BBEA-28437A321476}">
+<ds:datastoreItem xmlns:ds="http://schemas.openxmlformats.org/officeDocument/2006/customXml" ds:itemID="{39FEDD7C-6202-4C47-81F1-EE58CF28D859}">
   <ds:schemaRefs>
     <ds:schemaRef ds:uri="http://schemas.openxmlformats.org/officeDocument/2006/bibliography"/>
   </ds:schemaRefs>

</xml_diff>